<commit_message>
More work on effects
</commit_message>
<xml_diff>
--- a/zz_formatted/02_b_PowerList/Archery.docx
+++ b/zz_formatted/02_b_PowerList/Archery.docx
@@ -637,8 +637,8 @@
         <w:tblLook w:val="01E0" w:firstRow="1" w:lastRow="1" w:firstColumn="1" w:lastColumn="1" w:noHBand="0" w:noVBand="0"/>
       </w:tblPr>
       <w:tblGrid>
-        <w:gridCol w:w="1000"/>
-        <w:gridCol w:w="1155"/>
+        <w:gridCol w:w="984"/>
+        <w:gridCol w:w="1171"/>
         <w:gridCol w:w="482"/>
         <w:gridCol w:w="498"/>
         <w:gridCol w:w="3340"/>
@@ -3729,15 +3729,7 @@
                 <w:sz w:val="14"/>
                 <w:szCs w:val="14"/>
               </w:rPr>
-              <w:t>Choose up to two different effects to carry with you into battle</w:t>
-            </w:r>
-            <w:r>
-              <w:rPr>
-                <w:rFonts w:ascii="Abadi" w:hAnsi="Abadi"/>
-                <w:sz w:val="14"/>
-                <w:szCs w:val="14"/>
-              </w:rPr>
-              <w:t>, changing effects when you return to your base of operations</w:t>
+              <w:t>Choose up to two different effects to carry with you into battle, changing effects when you return to your base of operations</w:t>
             </w:r>
           </w:p>
           <w:p>
@@ -3759,15 +3751,7 @@
                 <w:sz w:val="14"/>
                 <w:szCs w:val="14"/>
               </w:rPr>
-              <w:t>Armor Piercing – Pierce (2)</w:t>
-            </w:r>
-            <w:r>
-              <w:rPr>
-                <w:rFonts w:ascii="Abadi" w:hAnsi="Abadi"/>
-                <w:sz w:val="14"/>
-                <w:szCs w:val="14"/>
-              </w:rPr>
-              <w:t>, Knock (1)</w:t>
+              <w:t>Armor Piercing – Pierce (2), Knock (1)</w:t>
             </w:r>
           </w:p>
           <w:p>
@@ -4336,69 +4320,101 @@
                 <w:szCs w:val="14"/>
               </w:rPr>
             </w:pPr>
-          </w:p>
-        </w:tc>
-        <w:tc>
-          <w:tcPr>
-            <w:tcW w:w="0" w:type="auto"/>
-            <w:tcBorders>
-              <w:top w:val="single" w:sz="4" w:space="0" w:color="auto"/>
-              <w:left w:val="single" w:sz="4" w:space="0" w:color="auto"/>
-              <w:bottom w:val="single" w:sz="4" w:space="0" w:color="auto"/>
-              <w:right w:val="single" w:sz="4" w:space="0" w:color="auto"/>
-            </w:tcBorders>
-          </w:tcPr>
-          <w:p>
-            <w:pPr>
-              <w:spacing w:line="276" w:lineRule="auto"/>
-              <w:rPr>
-                <w:rFonts w:ascii="Abadi" w:hAnsi="Abadi"/>
-                <w:sz w:val="14"/>
-                <w:szCs w:val="14"/>
-              </w:rPr>
-            </w:pPr>
-          </w:p>
-        </w:tc>
-        <w:tc>
-          <w:tcPr>
-            <w:tcW w:w="0" w:type="auto"/>
-            <w:tcBorders>
-              <w:top w:val="single" w:sz="4" w:space="0" w:color="auto"/>
-              <w:left w:val="single" w:sz="4" w:space="0" w:color="auto"/>
-              <w:bottom w:val="single" w:sz="4" w:space="0" w:color="auto"/>
-              <w:right w:val="single" w:sz="4" w:space="0" w:color="auto"/>
-            </w:tcBorders>
-          </w:tcPr>
-          <w:p>
-            <w:pPr>
-              <w:spacing w:line="276" w:lineRule="auto"/>
-              <w:rPr>
-                <w:rFonts w:ascii="Abadi" w:hAnsi="Abadi"/>
-                <w:sz w:val="14"/>
-                <w:szCs w:val="14"/>
-              </w:rPr>
-            </w:pPr>
-          </w:p>
-        </w:tc>
-        <w:tc>
-          <w:tcPr>
-            <w:tcW w:w="0" w:type="auto"/>
-            <w:tcBorders>
-              <w:top w:val="single" w:sz="4" w:space="0" w:color="auto"/>
-              <w:left w:val="single" w:sz="4" w:space="0" w:color="auto"/>
-              <w:bottom w:val="single" w:sz="4" w:space="0" w:color="auto"/>
-              <w:right w:val="single" w:sz="4" w:space="0" w:color="auto"/>
-            </w:tcBorders>
-          </w:tcPr>
-          <w:p>
-            <w:pPr>
-              <w:spacing w:line="276" w:lineRule="auto"/>
-              <w:rPr>
-                <w:rFonts w:ascii="Abadi" w:hAnsi="Abadi"/>
-                <w:sz w:val="14"/>
-                <w:szCs w:val="14"/>
-              </w:rPr>
-            </w:pPr>
+            <w:r>
+              <w:rPr>
+                <w:rFonts w:ascii="Abadi" w:hAnsi="Abadi"/>
+                <w:sz w:val="14"/>
+                <w:szCs w:val="14"/>
+              </w:rPr>
+              <w:t>Smoke Bomb</w:t>
+            </w:r>
+          </w:p>
+        </w:tc>
+        <w:tc>
+          <w:tcPr>
+            <w:tcW w:w="0" w:type="auto"/>
+            <w:tcBorders>
+              <w:top w:val="single" w:sz="4" w:space="0" w:color="auto"/>
+              <w:left w:val="single" w:sz="4" w:space="0" w:color="auto"/>
+              <w:bottom w:val="single" w:sz="4" w:space="0" w:color="auto"/>
+              <w:right w:val="single" w:sz="4" w:space="0" w:color="auto"/>
+            </w:tcBorders>
+          </w:tcPr>
+          <w:p>
+            <w:pPr>
+              <w:spacing w:line="276" w:lineRule="auto"/>
+              <w:rPr>
+                <w:rFonts w:ascii="Abadi" w:hAnsi="Abadi"/>
+                <w:sz w:val="14"/>
+                <w:szCs w:val="14"/>
+              </w:rPr>
+            </w:pPr>
+            <w:r>
+              <w:rPr>
+                <w:rFonts w:ascii="Abadi" w:hAnsi="Abadi"/>
+                <w:sz w:val="14"/>
+                <w:szCs w:val="14"/>
+              </w:rPr>
+              <w:t>Attack, Targeted Area</w:t>
+            </w:r>
+          </w:p>
+        </w:tc>
+        <w:tc>
+          <w:tcPr>
+            <w:tcW w:w="0" w:type="auto"/>
+            <w:tcBorders>
+              <w:top w:val="single" w:sz="4" w:space="0" w:color="auto"/>
+              <w:left w:val="single" w:sz="4" w:space="0" w:color="auto"/>
+              <w:bottom w:val="single" w:sz="4" w:space="0" w:color="auto"/>
+              <w:right w:val="single" w:sz="4" w:space="0" w:color="auto"/>
+            </w:tcBorders>
+          </w:tcPr>
+          <w:p>
+            <w:pPr>
+              <w:spacing w:line="276" w:lineRule="auto"/>
+              <w:rPr>
+                <w:rFonts w:ascii="Abadi" w:hAnsi="Abadi"/>
+                <w:sz w:val="14"/>
+                <w:szCs w:val="14"/>
+              </w:rPr>
+            </w:pPr>
+            <w:r>
+              <w:rPr>
+                <w:rFonts w:ascii="Abadi" w:hAnsi="Abadi"/>
+                <w:sz w:val="14"/>
+                <w:szCs w:val="14"/>
+              </w:rPr>
+              <w:t>20</w:t>
+            </w:r>
+          </w:p>
+        </w:tc>
+        <w:tc>
+          <w:tcPr>
+            <w:tcW w:w="0" w:type="auto"/>
+            <w:tcBorders>
+              <w:top w:val="single" w:sz="4" w:space="0" w:color="auto"/>
+              <w:left w:val="single" w:sz="4" w:space="0" w:color="auto"/>
+              <w:bottom w:val="single" w:sz="4" w:space="0" w:color="auto"/>
+              <w:right w:val="single" w:sz="4" w:space="0" w:color="auto"/>
+            </w:tcBorders>
+          </w:tcPr>
+          <w:p>
+            <w:pPr>
+              <w:spacing w:line="276" w:lineRule="auto"/>
+              <w:rPr>
+                <w:rFonts w:ascii="Abadi" w:hAnsi="Abadi"/>
+                <w:sz w:val="14"/>
+                <w:szCs w:val="14"/>
+              </w:rPr>
+            </w:pPr>
+            <w:r>
+              <w:rPr>
+                <w:rFonts w:ascii="Abadi" w:hAnsi="Abadi"/>
+                <w:sz w:val="14"/>
+                <w:szCs w:val="14"/>
+              </w:rPr>
+              <w:t>6</w:t>
+            </w:r>
           </w:p>
         </w:tc>
         <w:tc>
@@ -4424,6 +4440,80 @@
                 <w:szCs w:val="14"/>
               </w:rPr>
             </w:pPr>
+            <w:r>
+              <w:rPr>
+                <w:rFonts w:ascii="Abadi" w:hAnsi="Abadi"/>
+                <w:sz w:val="14"/>
+                <w:szCs w:val="14"/>
+              </w:rPr>
+              <w:t>Creates a cloud of opaque smoke</w:t>
+            </w:r>
+          </w:p>
+          <w:p>
+            <w:pPr>
+              <w:numPr>
+                <w:ilvl w:val="0"/>
+                <w:numId w:val="2"/>
+              </w:numPr>
+              <w:spacing w:after="0" w:line="276" w:lineRule="auto"/>
+              <w:rPr>
+                <w:rFonts w:ascii="Abadi" w:hAnsi="Abadi"/>
+                <w:sz w:val="14"/>
+                <w:szCs w:val="14"/>
+              </w:rPr>
+            </w:pPr>
+            <w:r>
+              <w:rPr>
+                <w:rFonts w:ascii="Abadi" w:hAnsi="Abadi"/>
+                <w:sz w:val="14"/>
+                <w:szCs w:val="14"/>
+              </w:rPr>
+              <w:t>Duration (6 Rounds)</w:t>
+            </w:r>
+          </w:p>
+          <w:p>
+            <w:pPr>
+              <w:numPr>
+                <w:ilvl w:val="0"/>
+                <w:numId w:val="2"/>
+              </w:numPr>
+              <w:spacing w:after="0" w:line="276" w:lineRule="auto"/>
+              <w:rPr>
+                <w:rFonts w:ascii="Abadi" w:hAnsi="Abadi"/>
+                <w:sz w:val="14"/>
+                <w:szCs w:val="14"/>
+              </w:rPr>
+            </w:pPr>
+            <w:r>
+              <w:rPr>
+                <w:rFonts w:ascii="Abadi" w:hAnsi="Abadi"/>
+                <w:sz w:val="14"/>
+                <w:szCs w:val="14"/>
+              </w:rPr>
+              <w:t>Radius (4)</w:t>
+            </w:r>
+          </w:p>
+          <w:p>
+            <w:pPr>
+              <w:numPr>
+                <w:ilvl w:val="0"/>
+                <w:numId w:val="2"/>
+              </w:numPr>
+              <w:spacing w:after="0" w:line="276" w:lineRule="auto"/>
+              <w:rPr>
+                <w:rFonts w:ascii="Abadi" w:hAnsi="Abadi"/>
+                <w:sz w:val="14"/>
+                <w:szCs w:val="14"/>
+              </w:rPr>
+            </w:pPr>
+            <w:r>
+              <w:rPr>
+                <w:rFonts w:ascii="Abadi" w:hAnsi="Abadi"/>
+                <w:sz w:val="14"/>
+                <w:szCs w:val="14"/>
+              </w:rPr>
+              <w:t>Range Band (6)</w:t>
+            </w:r>
           </w:p>
         </w:tc>
         <w:tc>
@@ -4450,6 +4540,621 @@
                 <w:szCs w:val="14"/>
               </w:rPr>
             </w:pPr>
+            <w:r>
+              <w:rPr>
+                <w:rFonts w:ascii="Abadi" w:hAnsi="Abadi"/>
+                <w:sz w:val="14"/>
+                <w:szCs w:val="14"/>
+              </w:rPr>
+              <w:t>Duration x2 / x3 / +1B / 10P</w:t>
+            </w:r>
+          </w:p>
+          <w:p>
+            <w:pPr>
+              <w:pStyle w:val="ListParagraph"/>
+              <w:numPr>
+                <w:ilvl w:val="0"/>
+                <w:numId w:val="2"/>
+              </w:numPr>
+              <w:spacing w:line="276" w:lineRule="auto"/>
+              <w:rPr>
+                <w:rFonts w:ascii="Abadi" w:hAnsi="Abadi"/>
+                <w:sz w:val="14"/>
+                <w:szCs w:val="14"/>
+              </w:rPr>
+            </w:pPr>
+            <w:r>
+              <w:rPr>
+                <w:rFonts w:ascii="Abadi" w:hAnsi="Abadi"/>
+                <w:sz w:val="14"/>
+                <w:szCs w:val="14"/>
+              </w:rPr>
+              <w:t>Radius +1 / x</w:t>
+            </w:r>
+            <w:r>
+              <w:rPr>
+                <w:rFonts w:ascii="Abadi" w:hAnsi="Abadi"/>
+                <w:sz w:val="14"/>
+                <w:szCs w:val="14"/>
+              </w:rPr>
+              <w:t>2</w:t>
+            </w:r>
+            <w:r>
+              <w:rPr>
+                <w:rFonts w:ascii="Abadi" w:hAnsi="Abadi"/>
+                <w:sz w:val="14"/>
+                <w:szCs w:val="14"/>
+              </w:rPr>
+              <w:t xml:space="preserve"> / </w:t>
+            </w:r>
+            <w:r>
+              <w:rPr>
+                <w:rFonts w:ascii="Abadi" w:hAnsi="Abadi"/>
+                <w:sz w:val="14"/>
+                <w:szCs w:val="14"/>
+              </w:rPr>
+              <w:t>+0B</w:t>
+            </w:r>
+            <w:r>
+              <w:rPr>
+                <w:rFonts w:ascii="Abadi" w:hAnsi="Abadi"/>
+                <w:sz w:val="14"/>
+                <w:szCs w:val="14"/>
+              </w:rPr>
+              <w:t xml:space="preserve"> / 10P</w:t>
+            </w:r>
+          </w:p>
+          <w:p>
+            <w:pPr>
+              <w:pStyle w:val="ListParagraph"/>
+              <w:numPr>
+                <w:ilvl w:val="0"/>
+                <w:numId w:val="2"/>
+              </w:numPr>
+              <w:spacing w:line="276" w:lineRule="auto"/>
+              <w:rPr>
+                <w:rFonts w:ascii="Abadi" w:hAnsi="Abadi"/>
+                <w:sz w:val="14"/>
+                <w:szCs w:val="14"/>
+              </w:rPr>
+            </w:pPr>
+            <w:r>
+              <w:rPr>
+                <w:rFonts w:ascii="Abadi" w:hAnsi="Abadi"/>
+                <w:sz w:val="14"/>
+                <w:szCs w:val="14"/>
+              </w:rPr>
+              <w:t>Range +1 / x3 / +0B / 10P</w:t>
+            </w:r>
+          </w:p>
+        </w:tc>
+      </w:tr>
+      <w:tr>
+        <w:tc>
+          <w:tcPr>
+            <w:tcW w:w="0" w:type="auto"/>
+            <w:tcBorders>
+              <w:top w:val="single" w:sz="4" w:space="0" w:color="auto"/>
+              <w:left w:val="single" w:sz="4" w:space="0" w:color="auto"/>
+              <w:bottom w:val="single" w:sz="4" w:space="0" w:color="auto"/>
+              <w:right w:val="single" w:sz="4" w:space="0" w:color="auto"/>
+            </w:tcBorders>
+          </w:tcPr>
+          <w:p>
+            <w:pPr>
+              <w:spacing w:line="276" w:lineRule="auto"/>
+              <w:rPr>
+                <w:rFonts w:ascii="Abadi" w:hAnsi="Abadi"/>
+                <w:sz w:val="14"/>
+                <w:szCs w:val="14"/>
+              </w:rPr>
+            </w:pPr>
+            <w:r>
+              <w:rPr>
+                <w:rFonts w:ascii="Abadi" w:hAnsi="Abadi"/>
+                <w:sz w:val="14"/>
+                <w:szCs w:val="14"/>
+              </w:rPr>
+              <w:t>Swing Line</w:t>
+            </w:r>
+          </w:p>
+        </w:tc>
+        <w:tc>
+          <w:tcPr>
+            <w:tcW w:w="0" w:type="auto"/>
+            <w:tcBorders>
+              <w:top w:val="single" w:sz="4" w:space="0" w:color="auto"/>
+              <w:left w:val="single" w:sz="4" w:space="0" w:color="auto"/>
+              <w:bottom w:val="single" w:sz="4" w:space="0" w:color="auto"/>
+              <w:right w:val="single" w:sz="4" w:space="0" w:color="auto"/>
+            </w:tcBorders>
+          </w:tcPr>
+          <w:p>
+            <w:pPr>
+              <w:spacing w:line="276" w:lineRule="auto"/>
+              <w:rPr>
+                <w:rFonts w:ascii="Abadi" w:hAnsi="Abadi"/>
+                <w:sz w:val="14"/>
+                <w:szCs w:val="14"/>
+              </w:rPr>
+            </w:pPr>
+            <w:r>
+              <w:rPr>
+                <w:rFonts w:ascii="Abadi" w:hAnsi="Abadi"/>
+                <w:sz w:val="14"/>
+                <w:szCs w:val="14"/>
+              </w:rPr>
+              <w:t>Movement</w:t>
+            </w:r>
+          </w:p>
+        </w:tc>
+        <w:tc>
+          <w:tcPr>
+            <w:tcW w:w="0" w:type="auto"/>
+            <w:tcBorders>
+              <w:top w:val="single" w:sz="4" w:space="0" w:color="auto"/>
+              <w:left w:val="single" w:sz="4" w:space="0" w:color="auto"/>
+              <w:bottom w:val="single" w:sz="4" w:space="0" w:color="auto"/>
+              <w:right w:val="single" w:sz="4" w:space="0" w:color="auto"/>
+            </w:tcBorders>
+          </w:tcPr>
+          <w:p>
+            <w:pPr>
+              <w:spacing w:line="276" w:lineRule="auto"/>
+              <w:rPr>
+                <w:rFonts w:ascii="Abadi" w:hAnsi="Abadi"/>
+                <w:sz w:val="14"/>
+                <w:szCs w:val="14"/>
+              </w:rPr>
+            </w:pPr>
+            <w:r>
+              <w:rPr>
+                <w:rFonts w:ascii="Abadi" w:hAnsi="Abadi"/>
+                <w:sz w:val="14"/>
+                <w:szCs w:val="14"/>
+              </w:rPr>
+              <w:t>20</w:t>
+            </w:r>
+          </w:p>
+        </w:tc>
+        <w:tc>
+          <w:tcPr>
+            <w:tcW w:w="0" w:type="auto"/>
+            <w:tcBorders>
+              <w:top w:val="single" w:sz="4" w:space="0" w:color="auto"/>
+              <w:left w:val="single" w:sz="4" w:space="0" w:color="auto"/>
+              <w:bottom w:val="single" w:sz="4" w:space="0" w:color="auto"/>
+              <w:right w:val="single" w:sz="4" w:space="0" w:color="auto"/>
+            </w:tcBorders>
+          </w:tcPr>
+          <w:p>
+            <w:pPr>
+              <w:spacing w:line="276" w:lineRule="auto"/>
+              <w:rPr>
+                <w:rFonts w:ascii="Abadi" w:hAnsi="Abadi"/>
+                <w:sz w:val="14"/>
+                <w:szCs w:val="14"/>
+              </w:rPr>
+            </w:pPr>
+            <w:r>
+              <w:rPr>
+                <w:rFonts w:ascii="Abadi" w:hAnsi="Abadi"/>
+                <w:sz w:val="14"/>
+                <w:szCs w:val="14"/>
+              </w:rPr>
+              <w:t>1</w:t>
+            </w:r>
+          </w:p>
+        </w:tc>
+        <w:tc>
+          <w:tcPr>
+            <w:tcW w:w="3340" w:type="dxa"/>
+            <w:tcBorders>
+              <w:top w:val="single" w:sz="4" w:space="0" w:color="auto"/>
+              <w:left w:val="single" w:sz="4" w:space="0" w:color="auto"/>
+              <w:bottom w:val="single" w:sz="4" w:space="0" w:color="auto"/>
+              <w:right w:val="single" w:sz="4" w:space="0" w:color="auto"/>
+            </w:tcBorders>
+          </w:tcPr>
+          <w:p>
+            <w:pPr>
+              <w:numPr>
+                <w:ilvl w:val="0"/>
+                <w:numId w:val="2"/>
+              </w:numPr>
+              <w:spacing w:after="0" w:line="276" w:lineRule="auto"/>
+              <w:rPr>
+                <w:rFonts w:ascii="Abadi" w:hAnsi="Abadi"/>
+                <w:sz w:val="14"/>
+                <w:szCs w:val="14"/>
+              </w:rPr>
+            </w:pPr>
+            <w:r>
+              <w:rPr>
+                <w:rFonts w:ascii="Abadi" w:hAnsi="Abadi"/>
+                <w:sz w:val="14"/>
+                <w:szCs w:val="14"/>
+              </w:rPr>
+              <w:t>Swing (12)</w:t>
+            </w:r>
+          </w:p>
+        </w:tc>
+        <w:tc>
+          <w:tcPr>
+            <w:tcW w:w="2875" w:type="dxa"/>
+            <w:tcBorders>
+              <w:top w:val="single" w:sz="4" w:space="0" w:color="auto"/>
+              <w:left w:val="single" w:sz="4" w:space="0" w:color="auto"/>
+              <w:bottom w:val="single" w:sz="4" w:space="0" w:color="auto"/>
+              <w:right w:val="single" w:sz="4" w:space="0" w:color="auto"/>
+            </w:tcBorders>
+          </w:tcPr>
+          <w:p>
+            <w:pPr>
+              <w:pStyle w:val="ListParagraph"/>
+              <w:numPr>
+                <w:ilvl w:val="0"/>
+                <w:numId w:val="2"/>
+              </w:numPr>
+              <w:spacing w:line="276" w:lineRule="auto"/>
+              <w:rPr>
+                <w:rFonts w:ascii="Abadi" w:hAnsi="Abadi"/>
+                <w:sz w:val="14"/>
+                <w:szCs w:val="14"/>
+              </w:rPr>
+            </w:pPr>
+            <w:r>
+              <w:rPr>
+                <w:rFonts w:ascii="Abadi" w:hAnsi="Abadi"/>
+                <w:sz w:val="14"/>
+                <w:szCs w:val="14"/>
+              </w:rPr>
+              <w:t>Move</w:t>
+            </w:r>
+            <w:r>
+              <w:rPr>
+                <w:rFonts w:ascii="Abadi" w:hAnsi="Abadi"/>
+                <w:sz w:val="14"/>
+                <w:szCs w:val="14"/>
+              </w:rPr>
+              <w:t xml:space="preserve"> / x3 / +0B / 10P</w:t>
+            </w:r>
+          </w:p>
+        </w:tc>
+      </w:tr>
+      <w:tr>
+        <w:tc>
+          <w:tcPr>
+            <w:tcW w:w="0" w:type="auto"/>
+            <w:tcBorders>
+              <w:top w:val="single" w:sz="4" w:space="0" w:color="auto"/>
+              <w:left w:val="single" w:sz="4" w:space="0" w:color="auto"/>
+              <w:bottom w:val="single" w:sz="4" w:space="0" w:color="auto"/>
+              <w:right w:val="single" w:sz="4" w:space="0" w:color="auto"/>
+            </w:tcBorders>
+          </w:tcPr>
+          <w:p>
+            <w:pPr>
+              <w:spacing w:line="276" w:lineRule="auto"/>
+              <w:rPr>
+                <w:rFonts w:ascii="Abadi" w:hAnsi="Abadi"/>
+                <w:sz w:val="14"/>
+                <w:szCs w:val="14"/>
+              </w:rPr>
+            </w:pPr>
+            <w:r>
+              <w:rPr>
+                <w:rFonts w:ascii="Abadi" w:hAnsi="Abadi"/>
+                <w:sz w:val="14"/>
+                <w:szCs w:val="14"/>
+              </w:rPr>
+              <w:t>Trip Line</w:t>
+            </w:r>
+          </w:p>
+        </w:tc>
+        <w:tc>
+          <w:tcPr>
+            <w:tcW w:w="0" w:type="auto"/>
+            <w:tcBorders>
+              <w:top w:val="single" w:sz="4" w:space="0" w:color="auto"/>
+              <w:left w:val="single" w:sz="4" w:space="0" w:color="auto"/>
+              <w:bottom w:val="single" w:sz="4" w:space="0" w:color="auto"/>
+              <w:right w:val="single" w:sz="4" w:space="0" w:color="auto"/>
+            </w:tcBorders>
+          </w:tcPr>
+          <w:p>
+            <w:pPr>
+              <w:spacing w:line="276" w:lineRule="auto"/>
+              <w:rPr>
+                <w:rFonts w:ascii="Abadi" w:hAnsi="Abadi"/>
+                <w:sz w:val="14"/>
+                <w:szCs w:val="14"/>
+              </w:rPr>
+            </w:pPr>
+            <w:r>
+              <w:rPr>
+                <w:rFonts w:ascii="Abadi" w:hAnsi="Abadi"/>
+                <w:sz w:val="14"/>
+                <w:szCs w:val="14"/>
+              </w:rPr>
+              <w:t>Attack, Ranged, One Target</w:t>
+            </w:r>
+          </w:p>
+        </w:tc>
+        <w:tc>
+          <w:tcPr>
+            <w:tcW w:w="0" w:type="auto"/>
+            <w:tcBorders>
+              <w:top w:val="single" w:sz="4" w:space="0" w:color="auto"/>
+              <w:left w:val="single" w:sz="4" w:space="0" w:color="auto"/>
+              <w:bottom w:val="single" w:sz="4" w:space="0" w:color="auto"/>
+              <w:right w:val="single" w:sz="4" w:space="0" w:color="auto"/>
+            </w:tcBorders>
+          </w:tcPr>
+          <w:p>
+            <w:pPr>
+              <w:spacing w:line="276" w:lineRule="auto"/>
+              <w:rPr>
+                <w:rFonts w:ascii="Abadi" w:hAnsi="Abadi"/>
+                <w:sz w:val="14"/>
+                <w:szCs w:val="14"/>
+              </w:rPr>
+            </w:pPr>
+            <w:r>
+              <w:rPr>
+                <w:rFonts w:ascii="Abadi" w:hAnsi="Abadi"/>
+                <w:sz w:val="14"/>
+                <w:szCs w:val="14"/>
+              </w:rPr>
+              <w:t>20</w:t>
+            </w:r>
+          </w:p>
+        </w:tc>
+        <w:tc>
+          <w:tcPr>
+            <w:tcW w:w="0" w:type="auto"/>
+            <w:tcBorders>
+              <w:top w:val="single" w:sz="4" w:space="0" w:color="auto"/>
+              <w:left w:val="single" w:sz="4" w:space="0" w:color="auto"/>
+              <w:bottom w:val="single" w:sz="4" w:space="0" w:color="auto"/>
+              <w:right w:val="single" w:sz="4" w:space="0" w:color="auto"/>
+            </w:tcBorders>
+          </w:tcPr>
+          <w:p>
+            <w:pPr>
+              <w:spacing w:line="276" w:lineRule="auto"/>
+              <w:rPr>
+                <w:rFonts w:ascii="Abadi" w:hAnsi="Abadi"/>
+                <w:sz w:val="14"/>
+                <w:szCs w:val="14"/>
+              </w:rPr>
+            </w:pPr>
+            <w:r>
+              <w:rPr>
+                <w:rFonts w:ascii="Abadi" w:hAnsi="Abadi"/>
+                <w:sz w:val="14"/>
+                <w:szCs w:val="14"/>
+              </w:rPr>
+              <w:t>4</w:t>
+            </w:r>
+          </w:p>
+        </w:tc>
+        <w:tc>
+          <w:tcPr>
+            <w:tcW w:w="3340" w:type="dxa"/>
+            <w:tcBorders>
+              <w:top w:val="single" w:sz="4" w:space="0" w:color="auto"/>
+              <w:left w:val="single" w:sz="4" w:space="0" w:color="auto"/>
+              <w:bottom w:val="single" w:sz="4" w:space="0" w:color="auto"/>
+              <w:right w:val="single" w:sz="4" w:space="0" w:color="auto"/>
+            </w:tcBorders>
+          </w:tcPr>
+          <w:p>
+            <w:pPr>
+              <w:numPr>
+                <w:ilvl w:val="0"/>
+                <w:numId w:val="2"/>
+              </w:numPr>
+              <w:spacing w:after="0" w:line="276" w:lineRule="auto"/>
+              <w:rPr>
+                <w:rFonts w:ascii="Abadi" w:hAnsi="Abadi"/>
+                <w:sz w:val="14"/>
+                <w:szCs w:val="14"/>
+              </w:rPr>
+            </w:pPr>
+            <w:r>
+              <w:rPr>
+                <w:rFonts w:ascii="Abadi" w:hAnsi="Abadi"/>
+                <w:sz w:val="14"/>
+                <w:szCs w:val="14"/>
+              </w:rPr>
+              <w:t>Prone (Skill)</w:t>
+            </w:r>
+          </w:p>
+          <w:p>
+            <w:pPr>
+              <w:numPr>
+                <w:ilvl w:val="0"/>
+                <w:numId w:val="2"/>
+              </w:numPr>
+              <w:spacing w:after="0" w:line="276" w:lineRule="auto"/>
+              <w:rPr>
+                <w:rFonts w:ascii="Abadi" w:hAnsi="Abadi"/>
+                <w:sz w:val="14"/>
+                <w:szCs w:val="14"/>
+              </w:rPr>
+            </w:pPr>
+            <w:r>
+              <w:rPr>
+                <w:rFonts w:ascii="Abadi" w:hAnsi="Abadi"/>
+                <w:sz w:val="14"/>
+                <w:szCs w:val="14"/>
+              </w:rPr>
+              <w:t>Can drag prone opponents up to 6 hexes/round (Muscle to resist)</w:t>
+            </w:r>
+          </w:p>
+          <w:p>
+            <w:pPr>
+              <w:numPr>
+                <w:ilvl w:val="0"/>
+                <w:numId w:val="2"/>
+              </w:numPr>
+              <w:spacing w:after="0" w:line="276" w:lineRule="auto"/>
+              <w:rPr>
+                <w:rFonts w:ascii="Abadi" w:hAnsi="Abadi"/>
+                <w:sz w:val="14"/>
+                <w:szCs w:val="14"/>
+              </w:rPr>
+            </w:pPr>
+            <w:r>
+              <w:rPr>
+                <w:rFonts w:ascii="Abadi" w:hAnsi="Abadi"/>
+                <w:sz w:val="14"/>
+                <w:szCs w:val="14"/>
+              </w:rPr>
+              <w:t>Can grab objects and drag them up to 12 hexes/round (if the object is held, Muscle to resist)</w:t>
+            </w:r>
+          </w:p>
+          <w:p>
+            <w:pPr>
+              <w:numPr>
+                <w:ilvl w:val="0"/>
+                <w:numId w:val="2"/>
+              </w:numPr>
+              <w:spacing w:after="0" w:line="276" w:lineRule="auto"/>
+              <w:rPr>
+                <w:rFonts w:ascii="Abadi" w:hAnsi="Abadi"/>
+                <w:sz w:val="14"/>
+                <w:szCs w:val="14"/>
+              </w:rPr>
+            </w:pPr>
+            <w:r>
+              <w:rPr>
+                <w:rFonts w:ascii="Abadi" w:hAnsi="Abadi"/>
+                <w:sz w:val="14"/>
+                <w:szCs w:val="14"/>
+              </w:rPr>
+              <w:t>+4 Muscle on opposed tests</w:t>
+            </w:r>
+          </w:p>
+        </w:tc>
+        <w:tc>
+          <w:tcPr>
+            <w:tcW w:w="2875" w:type="dxa"/>
+            <w:tcBorders>
+              <w:top w:val="single" w:sz="4" w:space="0" w:color="auto"/>
+              <w:left w:val="single" w:sz="4" w:space="0" w:color="auto"/>
+              <w:bottom w:val="single" w:sz="4" w:space="0" w:color="auto"/>
+              <w:right w:val="single" w:sz="4" w:space="0" w:color="auto"/>
+            </w:tcBorders>
+          </w:tcPr>
+          <w:p>
+            <w:pPr>
+              <w:pStyle w:val="ListParagraph"/>
+              <w:numPr>
+                <w:ilvl w:val="0"/>
+                <w:numId w:val="2"/>
+              </w:numPr>
+              <w:spacing w:line="276" w:lineRule="auto"/>
+              <w:rPr>
+                <w:rFonts w:ascii="Abadi" w:hAnsi="Abadi"/>
+                <w:sz w:val="14"/>
+                <w:szCs w:val="14"/>
+              </w:rPr>
+            </w:pPr>
+            <w:r>
+              <w:rPr>
+                <w:rFonts w:ascii="Abadi" w:hAnsi="Abadi"/>
+                <w:sz w:val="14"/>
+                <w:szCs w:val="14"/>
+              </w:rPr>
+              <w:t>Accuracy +2 / x2 / +0B / 10P</w:t>
+            </w:r>
+          </w:p>
+          <w:p>
+            <w:pPr>
+              <w:pStyle w:val="ListParagraph"/>
+              <w:numPr>
+                <w:ilvl w:val="0"/>
+                <w:numId w:val="2"/>
+              </w:numPr>
+              <w:spacing w:line="276" w:lineRule="auto"/>
+              <w:rPr>
+                <w:rFonts w:ascii="Abadi" w:hAnsi="Abadi"/>
+                <w:sz w:val="14"/>
+                <w:szCs w:val="14"/>
+              </w:rPr>
+            </w:pPr>
+            <w:r>
+              <w:rPr>
+                <w:rFonts w:ascii="Abadi" w:hAnsi="Abadi"/>
+                <w:sz w:val="14"/>
+                <w:szCs w:val="14"/>
+              </w:rPr>
+              <w:t>Burn -1 / x3 / -- / 10P</w:t>
+            </w:r>
+          </w:p>
+          <w:p>
+            <w:pPr>
+              <w:pStyle w:val="ListParagraph"/>
+              <w:numPr>
+                <w:ilvl w:val="0"/>
+                <w:numId w:val="2"/>
+              </w:numPr>
+              <w:spacing w:line="276" w:lineRule="auto"/>
+              <w:rPr>
+                <w:rFonts w:ascii="Abadi" w:hAnsi="Abadi"/>
+                <w:sz w:val="14"/>
+                <w:szCs w:val="14"/>
+              </w:rPr>
+            </w:pPr>
+            <w:r>
+              <w:rPr>
+                <w:rFonts w:ascii="Abadi" w:hAnsi="Abadi"/>
+                <w:sz w:val="14"/>
+                <w:szCs w:val="14"/>
+              </w:rPr>
+              <w:t xml:space="preserve">Range +1 / x3 / +0B / </w:t>
+            </w:r>
+            <w:r>
+              <w:rPr>
+                <w:rFonts w:ascii="Abadi" w:hAnsi="Abadi"/>
+                <w:sz w:val="14"/>
+                <w:szCs w:val="14"/>
+              </w:rPr>
+              <w:t>10</w:t>
+            </w:r>
+            <w:r>
+              <w:rPr>
+                <w:rFonts w:ascii="Abadi" w:hAnsi="Abadi"/>
+                <w:sz w:val="14"/>
+                <w:szCs w:val="14"/>
+              </w:rPr>
+              <w:t>P</w:t>
+            </w:r>
+          </w:p>
+          <w:p>
+            <w:pPr>
+              <w:pStyle w:val="ListParagraph"/>
+              <w:numPr>
+                <w:ilvl w:val="0"/>
+                <w:numId w:val="2"/>
+              </w:numPr>
+              <w:spacing w:line="276" w:lineRule="auto"/>
+              <w:rPr>
+                <w:rFonts w:ascii="Abadi" w:hAnsi="Abadi"/>
+                <w:sz w:val="14"/>
+                <w:szCs w:val="14"/>
+              </w:rPr>
+            </w:pPr>
+            <w:r>
+              <w:rPr>
+                <w:rFonts w:ascii="Abadi" w:hAnsi="Abadi"/>
+                <w:sz w:val="14"/>
+                <w:szCs w:val="14"/>
+              </w:rPr>
+              <w:t>Save DL +2 / x3 / +1B / 10P</w:t>
+            </w:r>
           </w:p>
         </w:tc>
       </w:tr>

</xml_diff>